<commit_message>
Update 10 more questions
</commit_message>
<xml_diff>
--- a/Data Science Interview Questions Basic to Technical.docx
+++ b/Data Science Interview Questions Basic to Technical.docx
@@ -154,6 +154,135 @@
       </w:r>
       <w:r>
         <w:t>Euclidean distance in Python?</w:t>
+      </w:r>
+    </w:p>
+    <w:p>
+      <w:pPr>
+        <w:pStyle w:val="ListParagraph"/>
+        <w:numPr>
+          <w:ilvl w:val="0"/>
+          <w:numId w:val="1"/>
+        </w:numPr>
+      </w:pPr>
+      <w:r>
+        <w:t>What are dimensionality reduction and its benefits?</w:t>
+      </w:r>
+    </w:p>
+    <w:p>
+      <w:pPr>
+        <w:pStyle w:val="ListParagraph"/>
+        <w:numPr>
+          <w:ilvl w:val="0"/>
+          <w:numId w:val="1"/>
+        </w:numPr>
+      </w:pPr>
+      <w:r>
+        <w:t>How will you calculate eigenvalues and eigenvectors of the following 3*3 matrix?</w:t>
+      </w:r>
+    </w:p>
+    <w:p>
+      <w:pPr>
+        <w:pStyle w:val="ListParagraph"/>
+        <w:numPr>
+          <w:ilvl w:val="0"/>
+          <w:numId w:val="1"/>
+        </w:numPr>
+      </w:pPr>
+      <w:r>
+        <w:t>How should you maintain a deployed model?</w:t>
+      </w:r>
+    </w:p>
+    <w:p>
+      <w:pPr>
+        <w:pStyle w:val="ListParagraph"/>
+        <w:numPr>
+          <w:ilvl w:val="0"/>
+          <w:numId w:val="1"/>
+        </w:numPr>
+      </w:pPr>
+      <w:r>
+        <w:t xml:space="preserve">What are recommender </w:t>
+      </w:r>
+      <w:r>
+        <w:t>systems?</w:t>
+      </w:r>
+    </w:p>
+    <w:p>
+      <w:pPr>
+        <w:pStyle w:val="ListParagraph"/>
+        <w:numPr>
+          <w:ilvl w:val="0"/>
+          <w:numId w:val="1"/>
+        </w:numPr>
+      </w:pPr>
+      <w:r>
+        <w:t>How do you find RMSE and MSE in a linear regression model?</w:t>
+      </w:r>
+    </w:p>
+    <w:p>
+      <w:pPr>
+        <w:pStyle w:val="ListParagraph"/>
+        <w:numPr>
+          <w:ilvl w:val="0"/>
+          <w:numId w:val="1"/>
+        </w:numPr>
+      </w:pPr>
+      <w:r>
+        <w:t>How can you select k for k-means?</w:t>
+      </w:r>
+    </w:p>
+    <w:p>
+      <w:pPr>
+        <w:pStyle w:val="ListParagraph"/>
+        <w:numPr>
+          <w:ilvl w:val="0"/>
+          <w:numId w:val="1"/>
+        </w:numPr>
+      </w:pPr>
+      <w:r>
+        <w:t xml:space="preserve">What is the significance of </w:t>
+      </w:r>
+      <w:r>
+        <w:t xml:space="preserve">the </w:t>
+      </w:r>
+      <w:r>
+        <w:t>p-value?</w:t>
+      </w:r>
+    </w:p>
+    <w:p>
+      <w:pPr>
+        <w:pStyle w:val="ListParagraph"/>
+        <w:numPr>
+          <w:ilvl w:val="0"/>
+          <w:numId w:val="1"/>
+        </w:numPr>
+      </w:pPr>
+      <w:r>
+        <w:t>How can outlier values be treated?</w:t>
+      </w:r>
+    </w:p>
+    <w:p>
+      <w:pPr>
+        <w:pStyle w:val="ListParagraph"/>
+        <w:numPr>
+          <w:ilvl w:val="0"/>
+          <w:numId w:val="1"/>
+        </w:numPr>
+      </w:pPr>
+      <w:r>
+        <w:t>How can time series data be declared stationary?</w:t>
+      </w:r>
+    </w:p>
+    <w:p>
+      <w:pPr>
+        <w:pStyle w:val="ListParagraph"/>
+        <w:numPr>
+          <w:ilvl w:val="0"/>
+          <w:numId w:val="1"/>
+        </w:numPr>
+      </w:pPr>
+      <w:r>
+        <w:t>How can you calculate accuracy using a confusion matrix?</w:t>
       </w:r>
     </w:p>
     <w:p>

</xml_diff>